<commit_message>
for image caption, table caption
</commit_message>
<xml_diff>
--- a/templates/_no_cover.docx
+++ b/templates/_no_cover.docx
@@ -4,7 +4,7 @@
   <w:body>
     <w:p>
       <w:pPr>
-        <w:pStyle w:val="ab"/>
+        <w:pStyle w:val="tableCaption"/>
       </w:pPr>
       <w:r>
         <w:rPr>
@@ -61,7 +61,7 @@
 <w:ftr xmlns:wpc="http://schemas.microsoft.com/office/word/2010/wordprocessingCanvas" xmlns:cx="http://schemas.microsoft.com/office/drawing/2014/chartex" xmlns:cx1="http://schemas.microsoft.com/office/drawing/2015/9/8/chartex" xmlns:cx2="http://schemas.microsoft.com/office/drawing/2015/10/21/chartex" xmlns:cx3="http://schemas.microsoft.com/office/drawing/2016/5/9/chartex" xmlns:cx4="http://schemas.microsoft.com/office/drawing/2016/5/10/chartex" xmlns:cx5="http://schemas.microsoft.com/office/drawing/2016/5/11/chartex" xmlns:cx6="http://schemas.microsoft.com/office/drawing/2016/5/12/chartex" xmlns:cx7="http://schemas.microsoft.com/office/drawing/2016/5/13/chartex" xmlns:cx8="http://schemas.microsoft.com/office/drawing/2016/5/14/chartex" xmlns:mc="http://schemas.openxmlformats.org/markup-compatibility/2006" xmlns:aink="http://schemas.microsoft.com/office/drawing/2016/ink" xmlns:am3d="http://schemas.microsoft.com/office/drawing/2017/model3d" xmlns:o="urn:schemas-microsoft-com:office:office" xmlns:oel="http://schemas.microsoft.com/office/2019/extlst" xmlns:r="http://schemas.openxmlformats.org/officeDocument/2006/relationships" xmlns:m="http://schemas.openxmlformats.org/officeDocument/2006/math" xmlns:v="urn:schemas-microsoft-com:vml" xmlns:wp14="http://schemas.microsoft.com/office/word/2010/wordprocessingDrawing" xmlns:wp="http://schemas.openxmlformats.org/drawingml/2006/wordprocessingDrawing" xmlns:w10="urn:schemas-microsoft-com:office:word" xmlns:w="http://schemas.openxmlformats.org/wordprocessingml/2006/main" xmlns:w14="http://schemas.microsoft.com/office/word/2010/wordml" xmlns:w15="http://schemas.microsoft.com/office/word/2012/wordml" xmlns:w16cex="http://schemas.microsoft.com/office/word/2018/wordml/cex" xmlns:w16cid="http://schemas.microsoft.com/office/word/2016/wordml/cid" xmlns:w16="http://schemas.microsoft.com/office/word/2018/wordml" xmlns:w16sdtdh="http://schemas.microsoft.com/office/word/2020/wordml/sdtdatahash" xmlns:w16se="http://schemas.microsoft.com/office/word/2015/wordml/symex" xmlns:wpg="http://schemas.microsoft.com/office/word/2010/wordprocessingGroup" xmlns:wpi="http://schemas.microsoft.com/office/word/2010/wordprocessingInk" xmlns:wne="http://schemas.microsoft.com/office/word/2006/wordml" xmlns:wps="http://schemas.microsoft.com/office/word/2010/wordprocessingShape" mc:Ignorable="w14 w15 w16se w16cid w16 w16cex w16sdtdh wp14">
   <w:p>
     <w:pPr>
-      <w:pStyle w:val="a8"/>
+      <w:pStyle w:val="Footer"/>
     </w:pPr>
   </w:p>
 </w:ftr>
@@ -80,7 +80,7 @@
     <w:sdtContent>
       <w:p>
         <w:pPr>
-          <w:pStyle w:val="a8"/>
+          <w:pStyle w:val="Footer"/>
           <w:jc w:val="center"/>
         </w:pPr>
         <w:r>
@@ -106,7 +106,7 @@
   </w:sdt>
   <w:p>
     <w:pPr>
-      <w:pStyle w:val="a8"/>
+      <w:pStyle w:val="Footer"/>
     </w:pPr>
   </w:p>
 </w:ftr>
@@ -116,7 +116,7 @@
 <w:ftr xmlns:wpc="http://schemas.microsoft.com/office/word/2010/wordprocessingCanvas" xmlns:cx="http://schemas.microsoft.com/office/drawing/2014/chartex" xmlns:cx1="http://schemas.microsoft.com/office/drawing/2015/9/8/chartex" xmlns:cx2="http://schemas.microsoft.com/office/drawing/2015/10/21/chartex" xmlns:cx3="http://schemas.microsoft.com/office/drawing/2016/5/9/chartex" xmlns:cx4="http://schemas.microsoft.com/office/drawing/2016/5/10/chartex" xmlns:cx5="http://schemas.microsoft.com/office/drawing/2016/5/11/chartex" xmlns:cx6="http://schemas.microsoft.com/office/drawing/2016/5/12/chartex" xmlns:cx7="http://schemas.microsoft.com/office/drawing/2016/5/13/chartex" xmlns:cx8="http://schemas.microsoft.com/office/drawing/2016/5/14/chartex" xmlns:mc="http://schemas.openxmlformats.org/markup-compatibility/2006" xmlns:aink="http://schemas.microsoft.com/office/drawing/2016/ink" xmlns:am3d="http://schemas.microsoft.com/office/drawing/2017/model3d" xmlns:o="urn:schemas-microsoft-com:office:office" xmlns:oel="http://schemas.microsoft.com/office/2019/extlst" xmlns:r="http://schemas.openxmlformats.org/officeDocument/2006/relationships" xmlns:m="http://schemas.openxmlformats.org/officeDocument/2006/math" xmlns:v="urn:schemas-microsoft-com:vml" xmlns:wp14="http://schemas.microsoft.com/office/word/2010/wordprocessingDrawing" xmlns:wp="http://schemas.openxmlformats.org/drawingml/2006/wordprocessingDrawing" xmlns:w10="urn:schemas-microsoft-com:office:word" xmlns:w="http://schemas.openxmlformats.org/wordprocessingml/2006/main" xmlns:w14="http://schemas.microsoft.com/office/word/2010/wordml" xmlns:w15="http://schemas.microsoft.com/office/word/2012/wordml" xmlns:w16cex="http://schemas.microsoft.com/office/word/2018/wordml/cex" xmlns:w16cid="http://schemas.microsoft.com/office/word/2016/wordml/cid" xmlns:w16="http://schemas.microsoft.com/office/word/2018/wordml" xmlns:w16sdtdh="http://schemas.microsoft.com/office/word/2020/wordml/sdtdatahash" xmlns:w16se="http://schemas.microsoft.com/office/word/2015/wordml/symex" xmlns:wpg="http://schemas.microsoft.com/office/word/2010/wordprocessingGroup" xmlns:wpi="http://schemas.microsoft.com/office/word/2010/wordprocessingInk" xmlns:wne="http://schemas.microsoft.com/office/word/2006/wordml" xmlns:wps="http://schemas.microsoft.com/office/word/2010/wordprocessingShape" mc:Ignorable="w14 w15 w16se w16cid w16 w16cex w16sdtdh wp14">
   <w:p>
     <w:pPr>
-      <w:pStyle w:val="a8"/>
+      <w:pStyle w:val="Footer"/>
     </w:pPr>
   </w:p>
 </w:ftr>
@@ -145,7 +145,7 @@
 <w:hdr xmlns:wpc="http://schemas.microsoft.com/office/word/2010/wordprocessingCanvas" xmlns:cx="http://schemas.microsoft.com/office/drawing/2014/chartex" xmlns:cx1="http://schemas.microsoft.com/office/drawing/2015/9/8/chartex" xmlns:cx2="http://schemas.microsoft.com/office/drawing/2015/10/21/chartex" xmlns:cx3="http://schemas.microsoft.com/office/drawing/2016/5/9/chartex" xmlns:cx4="http://schemas.microsoft.com/office/drawing/2016/5/10/chartex" xmlns:cx5="http://schemas.microsoft.com/office/drawing/2016/5/11/chartex" xmlns:cx6="http://schemas.microsoft.com/office/drawing/2016/5/12/chartex" xmlns:cx7="http://schemas.microsoft.com/office/drawing/2016/5/13/chartex" xmlns:cx8="http://schemas.microsoft.com/office/drawing/2016/5/14/chartex" xmlns:mc="http://schemas.openxmlformats.org/markup-compatibility/2006" xmlns:aink="http://schemas.microsoft.com/office/drawing/2016/ink" xmlns:am3d="http://schemas.microsoft.com/office/drawing/2017/model3d" xmlns:o="urn:schemas-microsoft-com:office:office" xmlns:oel="http://schemas.microsoft.com/office/2019/extlst" xmlns:r="http://schemas.openxmlformats.org/officeDocument/2006/relationships" xmlns:m="http://schemas.openxmlformats.org/officeDocument/2006/math" xmlns:v="urn:schemas-microsoft-com:vml" xmlns:wp14="http://schemas.microsoft.com/office/word/2010/wordprocessingDrawing" xmlns:wp="http://schemas.openxmlformats.org/drawingml/2006/wordprocessingDrawing" xmlns:w10="urn:schemas-microsoft-com:office:word" xmlns:w="http://schemas.openxmlformats.org/wordprocessingml/2006/main" xmlns:w14="http://schemas.microsoft.com/office/word/2010/wordml" xmlns:w15="http://schemas.microsoft.com/office/word/2012/wordml" xmlns:w16cex="http://schemas.microsoft.com/office/word/2018/wordml/cex" xmlns:w16cid="http://schemas.microsoft.com/office/word/2016/wordml/cid" xmlns:w16="http://schemas.microsoft.com/office/word/2018/wordml" xmlns:w16sdtdh="http://schemas.microsoft.com/office/word/2020/wordml/sdtdatahash" xmlns:w16se="http://schemas.microsoft.com/office/word/2015/wordml/symex" xmlns:wpg="http://schemas.microsoft.com/office/word/2010/wordprocessingGroup" xmlns:wpi="http://schemas.microsoft.com/office/word/2010/wordprocessingInk" xmlns:wne="http://schemas.microsoft.com/office/word/2006/wordml" xmlns:wps="http://schemas.microsoft.com/office/word/2010/wordprocessingShape" mc:Ignorable="w14 w15 w16se w16cid w16 w16cex w16sdtdh wp14">
   <w:p>
     <w:pPr>
-      <w:pStyle w:val="a6"/>
+      <w:pStyle w:val="Header"/>
     </w:pPr>
   </w:p>
 </w:hdr>
@@ -155,7 +155,7 @@
 <w:hdr xmlns:wpc="http://schemas.microsoft.com/office/word/2010/wordprocessingCanvas" xmlns:cx="http://schemas.microsoft.com/office/drawing/2014/chartex" xmlns:cx1="http://schemas.microsoft.com/office/drawing/2015/9/8/chartex" xmlns:cx2="http://schemas.microsoft.com/office/drawing/2015/10/21/chartex" xmlns:cx3="http://schemas.microsoft.com/office/drawing/2016/5/9/chartex" xmlns:cx4="http://schemas.microsoft.com/office/drawing/2016/5/10/chartex" xmlns:cx5="http://schemas.microsoft.com/office/drawing/2016/5/11/chartex" xmlns:cx6="http://schemas.microsoft.com/office/drawing/2016/5/12/chartex" xmlns:cx7="http://schemas.microsoft.com/office/drawing/2016/5/13/chartex" xmlns:cx8="http://schemas.microsoft.com/office/drawing/2016/5/14/chartex" xmlns:mc="http://schemas.openxmlformats.org/markup-compatibility/2006" xmlns:aink="http://schemas.microsoft.com/office/drawing/2016/ink" xmlns:am3d="http://schemas.microsoft.com/office/drawing/2017/model3d" xmlns:o="urn:schemas-microsoft-com:office:office" xmlns:oel="http://schemas.microsoft.com/office/2019/extlst" xmlns:r="http://schemas.openxmlformats.org/officeDocument/2006/relationships" xmlns:m="http://schemas.openxmlformats.org/officeDocument/2006/math" xmlns:v="urn:schemas-microsoft-com:vml" xmlns:wp14="http://schemas.microsoft.com/office/word/2010/wordprocessingDrawing" xmlns:wp="http://schemas.openxmlformats.org/drawingml/2006/wordprocessingDrawing" xmlns:w10="urn:schemas-microsoft-com:office:word" xmlns:w="http://schemas.openxmlformats.org/wordprocessingml/2006/main" xmlns:w14="http://schemas.microsoft.com/office/word/2010/wordml" xmlns:w15="http://schemas.microsoft.com/office/word/2012/wordml" xmlns:w16cex="http://schemas.microsoft.com/office/word/2018/wordml/cex" xmlns:w16cid="http://schemas.microsoft.com/office/word/2016/wordml/cid" xmlns:w16="http://schemas.microsoft.com/office/word/2018/wordml" xmlns:w16sdtdh="http://schemas.microsoft.com/office/word/2020/wordml/sdtdatahash" xmlns:w16se="http://schemas.microsoft.com/office/word/2015/wordml/symex" xmlns:wpg="http://schemas.microsoft.com/office/word/2010/wordprocessingGroup" xmlns:wpi="http://schemas.microsoft.com/office/word/2010/wordprocessingInk" xmlns:wne="http://schemas.microsoft.com/office/word/2006/wordml" xmlns:wps="http://schemas.microsoft.com/office/word/2010/wordprocessingShape" mc:Ignorable="w14 w15 w16se w16cid w16 w16cex w16sdtdh wp14">
   <w:tbl>
     <w:tblPr>
-      <w:tblStyle w:val="aa"/>
+      <w:tblStyle w:val="TableGrid"/>
       <w:tblW w:w="9639" w:type="dxa"/>
       <w:tblInd w:w="-5" w:type="dxa"/>
       <w:tblBorders>
@@ -183,7 +183,7 @@
         </w:tcPr>
         <w:p>
           <w:pPr>
-            <w:pStyle w:val="a6"/>
+            <w:pStyle w:val="Header"/>
           </w:pPr>
           <w:r>
             <w:rPr>
@@ -202,7 +202,7 @@
         </w:tcPr>
         <w:p>
           <w:pPr>
-            <w:pStyle w:val="a6"/>
+            <w:pStyle w:val="Header"/>
           </w:pPr>
         </w:p>
       </w:tc>
@@ -212,7 +212,7 @@
         </w:tcPr>
         <w:p>
           <w:pPr>
-            <w:pStyle w:val="a6"/>
+            <w:pStyle w:val="Header"/>
             <w:jc w:val="right"/>
           </w:pPr>
         </w:p>
@@ -221,7 +221,7 @@
   </w:tbl>
   <w:p>
     <w:pPr>
-      <w:pStyle w:val="a6"/>
+      <w:pStyle w:val="Header"/>
     </w:pPr>
   </w:p>
 </w:hdr>
@@ -231,7 +231,7 @@
 <w:hdr xmlns:wpc="http://schemas.microsoft.com/office/word/2010/wordprocessingCanvas" xmlns:cx="http://schemas.microsoft.com/office/drawing/2014/chartex" xmlns:cx1="http://schemas.microsoft.com/office/drawing/2015/9/8/chartex" xmlns:cx2="http://schemas.microsoft.com/office/drawing/2015/10/21/chartex" xmlns:cx3="http://schemas.microsoft.com/office/drawing/2016/5/9/chartex" xmlns:cx4="http://schemas.microsoft.com/office/drawing/2016/5/10/chartex" xmlns:cx5="http://schemas.microsoft.com/office/drawing/2016/5/11/chartex" xmlns:cx6="http://schemas.microsoft.com/office/drawing/2016/5/12/chartex" xmlns:cx7="http://schemas.microsoft.com/office/drawing/2016/5/13/chartex" xmlns:cx8="http://schemas.microsoft.com/office/drawing/2016/5/14/chartex" xmlns:mc="http://schemas.openxmlformats.org/markup-compatibility/2006" xmlns:aink="http://schemas.microsoft.com/office/drawing/2016/ink" xmlns:am3d="http://schemas.microsoft.com/office/drawing/2017/model3d" xmlns:o="urn:schemas-microsoft-com:office:office" xmlns:oel="http://schemas.microsoft.com/office/2019/extlst" xmlns:r="http://schemas.openxmlformats.org/officeDocument/2006/relationships" xmlns:m="http://schemas.openxmlformats.org/officeDocument/2006/math" xmlns:v="urn:schemas-microsoft-com:vml" xmlns:wp14="http://schemas.microsoft.com/office/word/2010/wordprocessingDrawing" xmlns:wp="http://schemas.openxmlformats.org/drawingml/2006/wordprocessingDrawing" xmlns:w10="urn:schemas-microsoft-com:office:word" xmlns:w="http://schemas.openxmlformats.org/wordprocessingml/2006/main" xmlns:w14="http://schemas.microsoft.com/office/word/2010/wordml" xmlns:w15="http://schemas.microsoft.com/office/word/2012/wordml" xmlns:w16cex="http://schemas.microsoft.com/office/word/2018/wordml/cex" xmlns:w16cid="http://schemas.microsoft.com/office/word/2016/wordml/cid" xmlns:w16="http://schemas.microsoft.com/office/word/2018/wordml" xmlns:w16sdtdh="http://schemas.microsoft.com/office/word/2020/wordml/sdtdatahash" xmlns:w16se="http://schemas.microsoft.com/office/word/2015/wordml/symex" xmlns:wpg="http://schemas.microsoft.com/office/word/2010/wordprocessingGroup" xmlns:wpi="http://schemas.microsoft.com/office/word/2010/wordprocessingInk" xmlns:wne="http://schemas.microsoft.com/office/word/2006/wordml" xmlns:wps="http://schemas.microsoft.com/office/word/2010/wordprocessingShape" mc:Ignorable="w14 w15 w16se w16cid w16 w16cex w16sdtdh wp14">
   <w:p>
     <w:pPr>
-      <w:pStyle w:val="a6"/>
+      <w:pStyle w:val="Header"/>
     </w:pPr>
   </w:p>
 </w:hdr>
@@ -260,28 +260,28 @@
         <v:path o:extrusionok="f" gradientshapeok="t" o:connecttype="rect"/>
         <o:lock v:ext="edit" aspectratio="t"/>
       </v:shapetype>
-      <v:shape id="_x0000_i1046" type="#_x0000_t75" style="width:54.6pt;height:19.2pt" o:bullet="t">
+      <v:shape id="_x0000_i1062" type="#_x0000_t75" style="width:54.6pt;height:19.2pt" o:bullet="t">
         <v:imagedata r:id="rId1" o:title="note"/>
       </v:shape>
     </w:pict>
   </w:numPicBullet>
   <w:numPicBullet w:numPicBulletId="1">
     <w:pict>
-      <v:shape id="_x0000_i1047" type="#_x0000_t75" style="width:73.8pt;height:25.8pt" o:bullet="t">
+      <v:shape id="_x0000_i1063" type="#_x0000_t75" style="width:73.8pt;height:25.8pt" o:bullet="t">
         <v:imagedata r:id="rId2" o:title="note"/>
       </v:shape>
     </w:pict>
   </w:numPicBullet>
   <w:numPicBullet w:numPicBulletId="2">
     <w:pict>
-      <v:shape id="_x0000_i1048" type="#_x0000_t75" style="width:78pt;height:34.2pt" o:bullet="t">
+      <v:shape id="_x0000_i1064" type="#_x0000_t75" style="width:78pt;height:34.2pt" o:bullet="t">
         <v:imagedata r:id="rId3" o:title="warn"/>
       </v:shape>
     </w:pict>
   </w:numPicBullet>
   <w:numPicBullet w:numPicBulletId="3">
     <w:pict>
-      <v:shape id="_x0000_i1049" type="#_x0000_t75" style="width:253.8pt;height:139.2pt" o:bullet="t">
+      <v:shape id="_x0000_i1065" type="#_x0000_t75" style="width:253.8pt;height:139.2pt" o:bullet="t">
         <v:imagedata r:id="rId4" o:title="warn"/>
       </v:shape>
     </w:pict>
@@ -1626,7 +1626,7 @@
     <w:lvl w:ilvl="0">
       <w:start w:val="1"/>
       <w:numFmt w:val="decimal"/>
-      <w:pStyle w:val="1"/>
+      <w:pStyle w:val="Heading1"/>
       <w:lvlText w:val="%1"/>
       <w:lvlJc w:val="left"/>
       <w:pPr>
@@ -1642,7 +1642,7 @@
     <w:lvl w:ilvl="1">
       <w:start w:val="1"/>
       <w:numFmt w:val="decimal"/>
-      <w:pStyle w:val="2"/>
+      <w:pStyle w:val="Heading2"/>
       <w:lvlText w:val="%1.%2"/>
       <w:lvlJc w:val="left"/>
       <w:pPr>
@@ -1655,7 +1655,7 @@
     <w:lvl w:ilvl="2">
       <w:start w:val="1"/>
       <w:numFmt w:val="decimal"/>
-      <w:pStyle w:val="3"/>
+      <w:pStyle w:val="Heading3"/>
       <w:lvlText w:val="%1.%2.%3"/>
       <w:lvlJc w:val="left"/>
       <w:pPr>
@@ -1668,7 +1668,7 @@
     <w:lvl w:ilvl="3">
       <w:start w:val="1"/>
       <w:numFmt w:val="decimal"/>
-      <w:pStyle w:val="4"/>
+      <w:pStyle w:val="Heading4"/>
       <w:lvlText w:val="%1.%2.%3.%4"/>
       <w:lvlJc w:val="left"/>
       <w:pPr>
@@ -1681,7 +1681,7 @@
     <w:lvl w:ilvl="4">
       <w:start w:val="1"/>
       <w:numFmt w:val="none"/>
-      <w:pStyle w:val="5"/>
+      <w:pStyle w:val="Heading5"/>
       <w:lvlText w:val=""/>
       <w:lvlJc w:val="left"/>
       <w:pPr>
@@ -1697,7 +1697,7 @@
     <w:lvl w:ilvl="5">
       <w:start w:val="1"/>
       <w:numFmt w:val="none"/>
-      <w:pStyle w:val="6"/>
+      <w:pStyle w:val="Heading6"/>
       <w:lvlText w:val=""/>
       <w:lvlJc w:val="left"/>
       <w:pPr>
@@ -2361,7 +2361,7 @@
     <w:lsdException w:name="Unresolved Mention" w:semiHidden="1" w:unhideWhenUsed="1"/>
     <w:lsdException w:name="Smart Link" w:semiHidden="1" w:unhideWhenUsed="1"/>
   </w:latentStyles>
-  <w:style w:type="paragraph" w:default="1" w:styleId="a">
+  <w:style w:type="paragraph" w:default="1" w:styleId="Normal">
     <w:name w:val="Normal"/>
     <w:qFormat/>
     <w:rsid w:val="009E383C"/>
@@ -2370,11 +2370,11 @@
       <w:jc w:val="both"/>
     </w:pPr>
   </w:style>
-  <w:style w:type="paragraph" w:styleId="1">
+  <w:style w:type="paragraph" w:styleId="Heading1">
     <w:name w:val="heading 1"/>
     <w:basedOn w:val="BodyTitle"/>
-    <w:next w:val="a"/>
-    <w:link w:val="10"/>
+    <w:next w:val="Normal"/>
+    <w:link w:val="Heading1Char"/>
     <w:uiPriority w:val="9"/>
     <w:qFormat/>
     <w:rsid w:val="005169DB"/>
@@ -2393,11 +2393,11 @@
       <w:sz w:val="28"/>
     </w:rPr>
   </w:style>
-  <w:style w:type="paragraph" w:styleId="2">
+  <w:style w:type="paragraph" w:styleId="Heading2">
     <w:name w:val="heading 2"/>
     <w:basedOn w:val="BodyTitle"/>
-    <w:next w:val="a"/>
-    <w:link w:val="20"/>
+    <w:next w:val="Normal"/>
+    <w:link w:val="Heading2Char"/>
     <w:uiPriority w:val="9"/>
     <w:unhideWhenUsed/>
     <w:qFormat/>
@@ -2414,11 +2414,11 @@
       <w:sz w:val="24"/>
     </w:rPr>
   </w:style>
-  <w:style w:type="paragraph" w:styleId="3">
+  <w:style w:type="paragraph" w:styleId="Heading3">
     <w:name w:val="heading 3"/>
     <w:basedOn w:val="BodyTitle"/>
-    <w:next w:val="a"/>
-    <w:link w:val="30"/>
+    <w:next w:val="Normal"/>
+    <w:link w:val="Heading3Char"/>
     <w:uiPriority w:val="9"/>
     <w:unhideWhenUsed/>
     <w:qFormat/>
@@ -2435,11 +2435,11 @@
       <w:sz w:val="22"/>
     </w:rPr>
   </w:style>
-  <w:style w:type="paragraph" w:styleId="4">
+  <w:style w:type="paragraph" w:styleId="Heading4">
     <w:name w:val="heading 4"/>
     <w:basedOn w:val="BodyTitle"/>
-    <w:next w:val="a"/>
-    <w:link w:val="40"/>
+    <w:next w:val="Normal"/>
+    <w:link w:val="Heading4Char"/>
     <w:uiPriority w:val="9"/>
     <w:unhideWhenUsed/>
     <w:qFormat/>
@@ -2456,11 +2456,11 @@
       <w:sz w:val="22"/>
     </w:rPr>
   </w:style>
-  <w:style w:type="paragraph" w:styleId="5">
+  <w:style w:type="paragraph" w:styleId="Heading5">
     <w:name w:val="heading 5"/>
     <w:basedOn w:val="BodyTitle"/>
-    <w:next w:val="a"/>
-    <w:link w:val="50"/>
+    <w:next w:val="Normal"/>
+    <w:link w:val="Heading5Char"/>
     <w:uiPriority w:val="9"/>
     <w:unhideWhenUsed/>
     <w:qFormat/>
@@ -2478,11 +2478,11 @@
       <w:outlineLvl w:val="4"/>
     </w:pPr>
   </w:style>
-  <w:style w:type="paragraph" w:styleId="6">
+  <w:style w:type="paragraph" w:styleId="Heading6">
     <w:name w:val="heading 6"/>
-    <w:basedOn w:val="5"/>
-    <w:next w:val="a"/>
-    <w:link w:val="60"/>
+    <w:basedOn w:val="Heading5"/>
+    <w:next w:val="Normal"/>
+    <w:link w:val="Heading6Char"/>
     <w:uiPriority w:val="9"/>
     <w:unhideWhenUsed/>
     <w:qFormat/>
@@ -2495,10 +2495,10 @@
       <w:outlineLvl w:val="5"/>
     </w:pPr>
   </w:style>
-  <w:style w:type="paragraph" w:styleId="7">
+  <w:style w:type="paragraph" w:styleId="Heading7">
     <w:name w:val="heading 7"/>
-    <w:basedOn w:val="a"/>
-    <w:link w:val="70"/>
+    <w:basedOn w:val="Normal"/>
+    <w:link w:val="Heading7Char"/>
     <w:uiPriority w:val="9"/>
     <w:unhideWhenUsed/>
     <w:qFormat/>
@@ -2508,10 +2508,10 @@
       <w:outlineLvl w:val="6"/>
     </w:pPr>
   </w:style>
-  <w:style w:type="paragraph" w:styleId="8">
+  <w:style w:type="paragraph" w:styleId="Heading8">
     <w:name w:val="heading 8"/>
-    <w:basedOn w:val="a"/>
-    <w:link w:val="80"/>
+    <w:basedOn w:val="Normal"/>
+    <w:link w:val="Heading8Char"/>
     <w:uiPriority w:val="9"/>
     <w:unhideWhenUsed/>
     <w:qFormat/>
@@ -2520,11 +2520,11 @@
       <w:outlineLvl w:val="7"/>
     </w:pPr>
   </w:style>
-  <w:style w:type="paragraph" w:styleId="9">
+  <w:style w:type="paragraph" w:styleId="Heading9">
     <w:name w:val="heading 9"/>
-    <w:basedOn w:val="a"/>
-    <w:next w:val="a"/>
-    <w:link w:val="90"/>
+    <w:basedOn w:val="Normal"/>
+    <w:next w:val="Normal"/>
+    <w:link w:val="Heading9Char"/>
     <w:uiPriority w:val="9"/>
     <w:unhideWhenUsed/>
     <w:qFormat/>
@@ -2533,13 +2533,13 @@
       <w:outlineLvl w:val="8"/>
     </w:pPr>
   </w:style>
-  <w:style w:type="character" w:default="1" w:styleId="a0">
+  <w:style w:type="character" w:default="1" w:styleId="DefaultParagraphFont">
     <w:name w:val="Default Paragraph Font"/>
     <w:uiPriority w:val="1"/>
     <w:semiHidden/>
     <w:unhideWhenUsed/>
   </w:style>
-  <w:style w:type="table" w:default="1" w:styleId="a1">
+  <w:style w:type="table" w:default="1" w:styleId="TableNormal">
     <w:name w:val="Normal Table"/>
     <w:uiPriority w:val="99"/>
     <w:semiHidden/>
@@ -2554,7 +2554,7 @@
       </w:tblCellMar>
     </w:tblPr>
   </w:style>
-  <w:style w:type="numbering" w:default="1" w:styleId="a2">
+  <w:style w:type="numbering" w:default="1" w:styleId="NoList">
     <w:name w:val="No List"/>
     <w:uiPriority w:val="99"/>
     <w:semiHidden/>
@@ -2562,7 +2562,7 @@
   </w:style>
   <w:style w:type="table" w:customStyle="1" w:styleId="AAA">
     <w:name w:val="表スタイルAAA"/>
-    <w:basedOn w:val="a1"/>
+    <w:basedOn w:val="TableNormal"/>
     <w:uiPriority w:val="99"/>
     <w:rsid w:val="009A1AE8"/>
     <w:rPr>
@@ -2573,9 +2573,9 @@
     </w:rPr>
     <w:tblPr/>
   </w:style>
-  <w:style w:type="paragraph" w:styleId="a3">
+  <w:style w:type="paragraph" w:styleId="ListParagraph">
     <w:name w:val="List Paragraph"/>
-    <w:basedOn w:val="a"/>
+    <w:basedOn w:val="Normal"/>
     <w:uiPriority w:val="34"/>
     <w:qFormat/>
     <w:rsid w:val="0040069C"/>
@@ -2583,10 +2583,10 @@
       <w:ind w:leftChars="400" w:left="840"/>
     </w:pPr>
   </w:style>
-  <w:style w:type="character" w:customStyle="1" w:styleId="10">
-    <w:name w:val="見出し 1 (文字)"/>
-    <w:basedOn w:val="a0"/>
-    <w:link w:val="1"/>
+  <w:style w:type="character" w:customStyle="1" w:styleId="Heading1Char">
+    <w:name w:val="Heading 1 Char"/>
+    <w:basedOn w:val="DefaultParagraphFont"/>
+    <w:link w:val="Heading1"/>
     <w:uiPriority w:val="9"/>
     <w:rsid w:val="005169DB"/>
     <w:rPr>
@@ -2594,10 +2594,10 @@
       <w:sz w:val="28"/>
     </w:rPr>
   </w:style>
-  <w:style w:type="character" w:customStyle="1" w:styleId="20">
-    <w:name w:val="見出し 2 (文字)"/>
-    <w:basedOn w:val="a0"/>
-    <w:link w:val="2"/>
+  <w:style w:type="character" w:customStyle="1" w:styleId="Heading2Char">
+    <w:name w:val="Heading 2 Char"/>
+    <w:basedOn w:val="DefaultParagraphFont"/>
+    <w:link w:val="Heading2"/>
     <w:uiPriority w:val="9"/>
     <w:rsid w:val="0083626B"/>
     <w:rPr>
@@ -2605,10 +2605,10 @@
       <w:sz w:val="24"/>
     </w:rPr>
   </w:style>
-  <w:style w:type="character" w:customStyle="1" w:styleId="30">
-    <w:name w:val="見出し 3 (文字)"/>
-    <w:basedOn w:val="a0"/>
-    <w:link w:val="3"/>
+  <w:style w:type="character" w:customStyle="1" w:styleId="Heading3Char">
+    <w:name w:val="Heading 3 Char"/>
+    <w:basedOn w:val="DefaultParagraphFont"/>
+    <w:link w:val="Heading3"/>
     <w:uiPriority w:val="9"/>
     <w:rsid w:val="0083626B"/>
     <w:rPr>
@@ -2616,10 +2616,10 @@
       <w:sz w:val="22"/>
     </w:rPr>
   </w:style>
-  <w:style w:type="character" w:customStyle="1" w:styleId="40">
-    <w:name w:val="見出し 4 (文字)"/>
-    <w:basedOn w:val="a0"/>
-    <w:link w:val="4"/>
+  <w:style w:type="character" w:customStyle="1" w:styleId="Heading4Char">
+    <w:name w:val="Heading 4 Char"/>
+    <w:basedOn w:val="DefaultParagraphFont"/>
+    <w:link w:val="Heading4"/>
     <w:uiPriority w:val="9"/>
     <w:rsid w:val="0083626B"/>
     <w:rPr>
@@ -2627,50 +2627,50 @@
       <w:sz w:val="22"/>
     </w:rPr>
   </w:style>
-  <w:style w:type="character" w:customStyle="1" w:styleId="50">
-    <w:name w:val="見出し 5 (文字)"/>
-    <w:basedOn w:val="a0"/>
-    <w:link w:val="5"/>
+  <w:style w:type="character" w:customStyle="1" w:styleId="Heading5Char">
+    <w:name w:val="Heading 5 Char"/>
+    <w:basedOn w:val="DefaultParagraphFont"/>
+    <w:link w:val="Heading5"/>
     <w:uiPriority w:val="9"/>
     <w:rsid w:val="005169DB"/>
     <w:rPr>
       <w:rFonts w:asciiTheme="majorHAnsi" w:eastAsiaTheme="majorEastAsia" w:hAnsiTheme="majorHAnsi"/>
     </w:rPr>
   </w:style>
-  <w:style w:type="character" w:customStyle="1" w:styleId="60">
-    <w:name w:val="見出し 6 (文字)"/>
-    <w:basedOn w:val="a0"/>
-    <w:link w:val="6"/>
+  <w:style w:type="character" w:customStyle="1" w:styleId="Heading6Char">
+    <w:name w:val="Heading 6 Char"/>
+    <w:basedOn w:val="DefaultParagraphFont"/>
+    <w:link w:val="Heading6"/>
     <w:uiPriority w:val="9"/>
     <w:rsid w:val="00F607FB"/>
     <w:rPr>
       <w:rFonts w:asciiTheme="majorHAnsi" w:eastAsiaTheme="majorEastAsia" w:hAnsiTheme="majorHAnsi"/>
     </w:rPr>
   </w:style>
-  <w:style w:type="character" w:customStyle="1" w:styleId="70">
-    <w:name w:val="見出し 7 (文字)"/>
-    <w:basedOn w:val="a0"/>
-    <w:link w:val="7"/>
+  <w:style w:type="character" w:customStyle="1" w:styleId="Heading7Char">
+    <w:name w:val="Heading 7 Char"/>
+    <w:basedOn w:val="DefaultParagraphFont"/>
+    <w:link w:val="Heading7"/>
     <w:uiPriority w:val="9"/>
     <w:rsid w:val="000F0629"/>
   </w:style>
-  <w:style w:type="character" w:customStyle="1" w:styleId="80">
-    <w:name w:val="見出し 8 (文字)"/>
-    <w:basedOn w:val="a0"/>
-    <w:link w:val="8"/>
+  <w:style w:type="character" w:customStyle="1" w:styleId="Heading8Char">
+    <w:name w:val="Heading 8 Char"/>
+    <w:basedOn w:val="DefaultParagraphFont"/>
+    <w:link w:val="Heading8"/>
     <w:uiPriority w:val="9"/>
     <w:rsid w:val="001F30F6"/>
   </w:style>
-  <w:style w:type="character" w:customStyle="1" w:styleId="90">
-    <w:name w:val="見出し 9 (文字)"/>
-    <w:basedOn w:val="a0"/>
-    <w:link w:val="9"/>
+  <w:style w:type="character" w:customStyle="1" w:styleId="Heading9Char">
+    <w:name w:val="Heading 9 Char"/>
+    <w:basedOn w:val="DefaultParagraphFont"/>
+    <w:link w:val="Heading9"/>
     <w:uiPriority w:val="9"/>
     <w:rsid w:val="00836DB8"/>
   </w:style>
-  <w:style w:type="character" w:styleId="a4">
+  <w:style w:type="character" w:styleId="Emphasis">
     <w:name w:val="Emphasis"/>
-    <w:basedOn w:val="a0"/>
+    <w:basedOn w:val="DefaultParagraphFont"/>
     <w:uiPriority w:val="20"/>
     <w:qFormat/>
     <w:rsid w:val="00884BC6"/>
@@ -2679,9 +2679,9 @@
       <w:iCs/>
     </w:rPr>
   </w:style>
-  <w:style w:type="character" w:styleId="21">
+  <w:style w:type="character" w:styleId="IntenseEmphasis">
     <w:name w:val="Intense Emphasis"/>
-    <w:basedOn w:val="a0"/>
+    <w:basedOn w:val="DefaultParagraphFont"/>
     <w:uiPriority w:val="21"/>
     <w:qFormat/>
     <w:rsid w:val="00884BC6"/>
@@ -2691,9 +2691,9 @@
       <w:color w:val="4472C4" w:themeColor="accent1"/>
     </w:rPr>
   </w:style>
-  <w:style w:type="character" w:styleId="a5">
+  <w:style w:type="character" w:styleId="Strong">
     <w:name w:val="Strong"/>
-    <w:basedOn w:val="a0"/>
+    <w:basedOn w:val="DefaultParagraphFont"/>
     <w:uiPriority w:val="22"/>
     <w:qFormat/>
     <w:rsid w:val="00884BC6"/>
@@ -2702,10 +2702,10 @@
       <w:bCs/>
     </w:rPr>
   </w:style>
-  <w:style w:type="paragraph" w:styleId="a6">
+  <w:style w:type="paragraph" w:styleId="Header">
     <w:name w:val="header"/>
-    <w:basedOn w:val="a"/>
-    <w:link w:val="a7"/>
+    <w:basedOn w:val="Normal"/>
+    <w:link w:val="HeaderChar"/>
     <w:uiPriority w:val="99"/>
     <w:unhideWhenUsed/>
     <w:rsid w:val="00D41B14"/>
@@ -2717,17 +2717,17 @@
       <w:snapToGrid w:val="0"/>
     </w:pPr>
   </w:style>
-  <w:style w:type="character" w:customStyle="1" w:styleId="a7">
-    <w:name w:val="ヘッダー (文字)"/>
-    <w:basedOn w:val="a0"/>
-    <w:link w:val="a6"/>
+  <w:style w:type="character" w:customStyle="1" w:styleId="HeaderChar">
+    <w:name w:val="Header Char"/>
+    <w:basedOn w:val="DefaultParagraphFont"/>
+    <w:link w:val="Header"/>
     <w:uiPriority w:val="99"/>
     <w:rsid w:val="00D41B14"/>
   </w:style>
-  <w:style w:type="paragraph" w:styleId="a8">
+  <w:style w:type="paragraph" w:styleId="Footer">
     <w:name w:val="footer"/>
-    <w:basedOn w:val="a"/>
-    <w:link w:val="a9"/>
+    <w:basedOn w:val="Normal"/>
+    <w:link w:val="FooterChar"/>
     <w:uiPriority w:val="99"/>
     <w:unhideWhenUsed/>
     <w:rsid w:val="00D41B14"/>
@@ -2739,16 +2739,16 @@
       <w:snapToGrid w:val="0"/>
     </w:pPr>
   </w:style>
-  <w:style w:type="character" w:customStyle="1" w:styleId="a9">
-    <w:name w:val="フッター (文字)"/>
-    <w:basedOn w:val="a0"/>
-    <w:link w:val="a8"/>
+  <w:style w:type="character" w:customStyle="1" w:styleId="FooterChar">
+    <w:name w:val="Footer Char"/>
+    <w:basedOn w:val="DefaultParagraphFont"/>
+    <w:link w:val="Footer"/>
     <w:uiPriority w:val="99"/>
     <w:rsid w:val="00D41B14"/>
   </w:style>
   <w:style w:type="paragraph" w:customStyle="1" w:styleId="body1">
     <w:name w:val="body1"/>
-    <w:basedOn w:val="a"/>
+    <w:basedOn w:val="Normal"/>
     <w:qFormat/>
     <w:rsid w:val="00C579DA"/>
     <w:pPr>
@@ -2758,7 +2758,7 @@
   </w:style>
   <w:style w:type="table" w:customStyle="1" w:styleId="styleN">
     <w:name w:val="styleN"/>
-    <w:basedOn w:val="a1"/>
+    <w:basedOn w:val="TableNormal"/>
     <w:uiPriority w:val="99"/>
     <w:rsid w:val="00D52227"/>
     <w:tblPr>
@@ -2788,9 +2788,9 @@
       </w:tcPr>
     </w:tblStylePr>
   </w:style>
-  <w:style w:type="table" w:styleId="aa">
+  <w:style w:type="table" w:styleId="TableGrid">
     <w:name w:val="Table Grid"/>
-    <w:basedOn w:val="a1"/>
+    <w:basedOn w:val="TableNormal"/>
     <w:uiPriority w:val="39"/>
     <w:rsid w:val="00C37B4D"/>
     <w:tblPr>
@@ -2804,9 +2804,9 @@
       </w:tblBorders>
     </w:tblPr>
   </w:style>
-  <w:style w:type="table" w:styleId="31">
+  <w:style w:type="table" w:styleId="PlainTable3">
     <w:name w:val="Plain Table 3"/>
-    <w:basedOn w:val="a1"/>
+    <w:basedOn w:val="TableNormal"/>
     <w:uiPriority w:val="43"/>
     <w:rsid w:val="00C37B4D"/>
     <w:tblPr>
@@ -2894,9 +2894,9 @@
       </w:tcPr>
     </w:tblStylePr>
   </w:style>
-  <w:style w:type="table" w:styleId="22">
+  <w:style w:type="table" w:styleId="GridTable2">
     <w:name w:val="Grid Table 2"/>
-    <w:basedOn w:val="a1"/>
+    <w:basedOn w:val="TableNormal"/>
     <w:uiPriority w:val="47"/>
     <w:rsid w:val="00C37B4D"/>
     <w:tblPr>
@@ -2966,11 +2966,11 @@
       </w:tcPr>
     </w:tblStylePr>
   </w:style>
-  <w:style w:type="paragraph" w:styleId="ab">
+  <w:style w:type="paragraph" w:styleId="Title">
     <w:name w:val="Title"/>
-    <w:basedOn w:val="a"/>
-    <w:next w:val="a"/>
-    <w:link w:val="ac"/>
+    <w:basedOn w:val="Normal"/>
+    <w:next w:val="Normal"/>
+    <w:link w:val="TitleChar"/>
     <w:uiPriority w:val="10"/>
     <w:qFormat/>
     <w:rsid w:val="006970D4"/>
@@ -2984,10 +2984,10 @@
       <w:szCs w:val="32"/>
     </w:rPr>
   </w:style>
-  <w:style w:type="character" w:customStyle="1" w:styleId="ac">
-    <w:name w:val="表題 (文字)"/>
-    <w:basedOn w:val="a0"/>
-    <w:link w:val="ab"/>
+  <w:style w:type="character" w:customStyle="1" w:styleId="TitleChar">
+    <w:name w:val="Title Char"/>
+    <w:basedOn w:val="DefaultParagraphFont"/>
+    <w:link w:val="Title"/>
     <w:uiPriority w:val="10"/>
     <w:rsid w:val="006970D4"/>
     <w:rPr>
@@ -2996,11 +2996,11 @@
       <w:szCs w:val="32"/>
     </w:rPr>
   </w:style>
-  <w:style w:type="paragraph" w:styleId="ad">
+  <w:style w:type="paragraph" w:styleId="Subtitle">
     <w:name w:val="Subtitle"/>
-    <w:basedOn w:val="a"/>
-    <w:next w:val="a"/>
-    <w:link w:val="ae"/>
+    <w:basedOn w:val="Normal"/>
+    <w:next w:val="Normal"/>
+    <w:link w:val="SubtitleChar"/>
     <w:uiPriority w:val="11"/>
     <w:qFormat/>
     <w:rsid w:val="006970D4"/>
@@ -3012,10 +3012,10 @@
       <w:szCs w:val="24"/>
     </w:rPr>
   </w:style>
-  <w:style w:type="character" w:customStyle="1" w:styleId="ae">
-    <w:name w:val="副題 (文字)"/>
-    <w:basedOn w:val="a0"/>
-    <w:link w:val="ad"/>
+  <w:style w:type="character" w:customStyle="1" w:styleId="SubtitleChar">
+    <w:name w:val="Subtitle Char"/>
+    <w:basedOn w:val="DefaultParagraphFont"/>
+    <w:link w:val="Subtitle"/>
     <w:uiPriority w:val="11"/>
     <w:rsid w:val="006970D4"/>
     <w:rPr>
@@ -3025,7 +3025,7 @@
   </w:style>
   <w:style w:type="paragraph" w:customStyle="1" w:styleId="nList1">
     <w:name w:val="nList1"/>
-    <w:basedOn w:val="a3"/>
+    <w:basedOn w:val="ListParagraph"/>
     <w:qFormat/>
     <w:rsid w:val="00A411D5"/>
     <w:pPr>
@@ -3049,7 +3049,7 @@
   </w:style>
   <w:style w:type="paragraph" w:customStyle="1" w:styleId="note1">
     <w:name w:val="note1"/>
-    <w:basedOn w:val="a3"/>
+    <w:basedOn w:val="ListParagraph"/>
     <w:qFormat/>
     <w:rsid w:val="00C52D34"/>
     <w:pPr>
@@ -3063,9 +3063,9 @@
       <w:ind w:leftChars="418" w:left="992"/>
     </w:pPr>
   </w:style>
-  <w:style w:type="paragraph" w:styleId="af">
+  <w:style w:type="paragraph" w:styleId="BlockText">
     <w:name w:val="Block Text"/>
-    <w:basedOn w:val="a"/>
+    <w:basedOn w:val="Normal"/>
     <w:uiPriority w:val="99"/>
     <w:unhideWhenUsed/>
     <w:rsid w:val="009E383C"/>
@@ -3075,7 +3075,7 @@
   </w:style>
   <w:style w:type="paragraph" w:customStyle="1" w:styleId="blockA">
     <w:name w:val="blockA"/>
-    <w:basedOn w:val="af"/>
+    <w:basedOn w:val="BlockText"/>
     <w:qFormat/>
     <w:rsid w:val="009E383C"/>
     <w:pPr>
@@ -3095,11 +3095,11 @@
       <w:ind w:left="1985" w:hanging="283"/>
     </w:pPr>
   </w:style>
-  <w:style w:type="paragraph" w:styleId="af0">
+  <w:style w:type="paragraph" w:styleId="Quote">
     <w:name w:val="Quote"/>
-    <w:basedOn w:val="a"/>
-    <w:next w:val="a"/>
-    <w:link w:val="af1"/>
+    <w:basedOn w:val="Normal"/>
+    <w:next w:val="Normal"/>
+    <w:link w:val="QuoteChar"/>
     <w:uiPriority w:val="29"/>
     <w:qFormat/>
     <w:rsid w:val="00F5390E"/>
@@ -3114,10 +3114,10 @@
       <w:color w:val="404040" w:themeColor="text1" w:themeTint="BF"/>
     </w:rPr>
   </w:style>
-  <w:style w:type="character" w:customStyle="1" w:styleId="af1">
-    <w:name w:val="引用文 (文字)"/>
-    <w:basedOn w:val="a0"/>
-    <w:link w:val="af0"/>
+  <w:style w:type="character" w:customStyle="1" w:styleId="QuoteChar">
+    <w:name w:val="Quote Char"/>
+    <w:basedOn w:val="DefaultParagraphFont"/>
+    <w:link w:val="Quote"/>
     <w:uiPriority w:val="29"/>
     <w:rsid w:val="00F5390E"/>
     <w:rPr>
@@ -3126,11 +3126,11 @@
       <w:color w:val="404040" w:themeColor="text1" w:themeTint="BF"/>
     </w:rPr>
   </w:style>
-  <w:style w:type="paragraph" w:styleId="23">
+  <w:style w:type="paragraph" w:styleId="IntenseQuote">
     <w:name w:val="Intense Quote"/>
-    <w:basedOn w:val="a"/>
-    <w:next w:val="a"/>
-    <w:link w:val="24"/>
+    <w:basedOn w:val="Normal"/>
+    <w:next w:val="Normal"/>
+    <w:link w:val="IntenseQuoteChar"/>
     <w:uiPriority w:val="30"/>
     <w:qFormat/>
     <w:rsid w:val="00F5390E"/>
@@ -3149,10 +3149,10 @@
       <w:color w:val="4472C4" w:themeColor="accent1"/>
     </w:rPr>
   </w:style>
-  <w:style w:type="character" w:customStyle="1" w:styleId="24">
-    <w:name w:val="引用文 2 (文字)"/>
-    <w:basedOn w:val="a0"/>
-    <w:link w:val="23"/>
+  <w:style w:type="character" w:customStyle="1" w:styleId="IntenseQuoteChar">
+    <w:name w:val="Intense Quote Char"/>
+    <w:basedOn w:val="DefaultParagraphFont"/>
+    <w:link w:val="IntenseQuote"/>
     <w:uiPriority w:val="30"/>
     <w:rsid w:val="00F5390E"/>
     <w:rPr>
@@ -3161,9 +3161,9 @@
       <w:color w:val="4472C4" w:themeColor="accent1"/>
     </w:rPr>
   </w:style>
-  <w:style w:type="character" w:styleId="HTML">
+  <w:style w:type="character" w:styleId="HTMLTypewriter">
     <w:name w:val="HTML Typewriter"/>
-    <w:basedOn w:val="a0"/>
+    <w:basedOn w:val="DefaultParagraphFont"/>
     <w:uiPriority w:val="99"/>
     <w:unhideWhenUsed/>
     <w:rsid w:val="00F5390E"/>
@@ -3173,9 +3173,9 @@
       <w:szCs w:val="20"/>
     </w:rPr>
   </w:style>
-  <w:style w:type="paragraph" w:styleId="af2">
+  <w:style w:type="paragraph" w:styleId="MacroText">
     <w:name w:val="macro"/>
-    <w:link w:val="af3"/>
+    <w:link w:val="MacroTextChar"/>
     <w:uiPriority w:val="99"/>
     <w:unhideWhenUsed/>
     <w:rsid w:val="00F5390E"/>
@@ -3207,10 +3207,10 @@
       <w:szCs w:val="18"/>
     </w:rPr>
   </w:style>
-  <w:style w:type="character" w:customStyle="1" w:styleId="af3">
-    <w:name w:val="マクロ文字列 (文字)"/>
-    <w:basedOn w:val="a0"/>
-    <w:link w:val="af2"/>
+  <w:style w:type="character" w:customStyle="1" w:styleId="MacroTextChar">
+    <w:name w:val="Macro Text Char"/>
+    <w:basedOn w:val="DefaultParagraphFont"/>
+    <w:link w:val="MacroText"/>
     <w:uiPriority w:val="99"/>
     <w:rsid w:val="00F5390E"/>
     <w:rPr>
@@ -3219,9 +3219,9 @@
       <w:szCs w:val="18"/>
     </w:rPr>
   </w:style>
-  <w:style w:type="character" w:styleId="HTML0">
+  <w:style w:type="character" w:styleId="HTMLKeyboard">
     <w:name w:val="HTML Keyboard"/>
-    <w:basedOn w:val="a0"/>
+    <w:basedOn w:val="DefaultParagraphFont"/>
     <w:uiPriority w:val="99"/>
     <w:unhideWhenUsed/>
     <w:rsid w:val="00F5390E"/>
@@ -3233,7 +3233,7 @@
   </w:style>
   <w:style w:type="paragraph" w:customStyle="1" w:styleId="code">
     <w:name w:val="code"/>
-    <w:basedOn w:val="a"/>
+    <w:basedOn w:val="Normal"/>
     <w:qFormat/>
     <w:rsid w:val="00EE4B3E"/>
     <w:pPr>
@@ -3252,7 +3252,7 @@
   </w:style>
   <w:style w:type="paragraph" w:customStyle="1" w:styleId="warn1">
     <w:name w:val="warn1"/>
-    <w:basedOn w:val="a3"/>
+    <w:basedOn w:val="ListParagraph"/>
     <w:qFormat/>
     <w:rsid w:val="00C52D34"/>
     <w:pPr>
@@ -3284,19 +3284,19 @@
       <w:ind w:leftChars="810" w:left="1701"/>
     </w:pPr>
   </w:style>
-  <w:style w:type="paragraph" w:styleId="11">
+  <w:style w:type="paragraph" w:styleId="TOC1">
     <w:name w:val="toc 1"/>
-    <w:basedOn w:val="a"/>
-    <w:next w:val="a"/>
+    <w:basedOn w:val="Normal"/>
+    <w:next w:val="Normal"/>
     <w:autoRedefine/>
     <w:uiPriority w:val="39"/>
     <w:unhideWhenUsed/>
     <w:rsid w:val="006970D4"/>
   </w:style>
-  <w:style w:type="paragraph" w:styleId="25">
+  <w:style w:type="paragraph" w:styleId="TOC2">
     <w:name w:val="toc 2"/>
-    <w:basedOn w:val="a"/>
-    <w:next w:val="a"/>
+    <w:basedOn w:val="Normal"/>
+    <w:next w:val="Normal"/>
     <w:autoRedefine/>
     <w:uiPriority w:val="39"/>
     <w:unhideWhenUsed/>
@@ -3305,10 +3305,10 @@
       <w:ind w:leftChars="100" w:left="210"/>
     </w:pPr>
   </w:style>
-  <w:style w:type="paragraph" w:styleId="32">
+  <w:style w:type="paragraph" w:styleId="TOC3">
     <w:name w:val="toc 3"/>
-    <w:basedOn w:val="a"/>
-    <w:next w:val="a"/>
+    <w:basedOn w:val="Normal"/>
+    <w:next w:val="Normal"/>
     <w:autoRedefine/>
     <w:uiPriority w:val="39"/>
     <w:unhideWhenUsed/>
@@ -3317,10 +3317,10 @@
       <w:ind w:leftChars="200" w:left="420"/>
     </w:pPr>
   </w:style>
-  <w:style w:type="paragraph" w:styleId="41">
+  <w:style w:type="paragraph" w:styleId="TOC4">
     <w:name w:val="toc 4"/>
-    <w:basedOn w:val="a"/>
-    <w:next w:val="a"/>
+    <w:basedOn w:val="Normal"/>
+    <w:next w:val="Normal"/>
     <w:autoRedefine/>
     <w:uiPriority w:val="39"/>
     <w:semiHidden/>
@@ -3330,10 +3330,10 @@
       <w:ind w:leftChars="300" w:left="630"/>
     </w:pPr>
   </w:style>
-  <w:style w:type="paragraph" w:styleId="51">
+  <w:style w:type="paragraph" w:styleId="TOC5">
     <w:name w:val="toc 5"/>
-    <w:basedOn w:val="a"/>
-    <w:next w:val="a"/>
+    <w:basedOn w:val="Normal"/>
+    <w:next w:val="Normal"/>
     <w:autoRedefine/>
     <w:uiPriority w:val="39"/>
     <w:semiHidden/>
@@ -3343,10 +3343,10 @@
       <w:ind w:leftChars="400" w:left="840"/>
     </w:pPr>
   </w:style>
-  <w:style w:type="paragraph" w:styleId="61">
+  <w:style w:type="paragraph" w:styleId="TOC6">
     <w:name w:val="toc 6"/>
-    <w:basedOn w:val="a"/>
-    <w:next w:val="a"/>
+    <w:basedOn w:val="Normal"/>
+    <w:next w:val="Normal"/>
     <w:autoRedefine/>
     <w:uiPriority w:val="39"/>
     <w:semiHidden/>
@@ -3356,10 +3356,10 @@
       <w:ind w:leftChars="500" w:left="1050"/>
     </w:pPr>
   </w:style>
-  <w:style w:type="paragraph" w:styleId="71">
+  <w:style w:type="paragraph" w:styleId="TOC7">
     <w:name w:val="toc 7"/>
-    <w:basedOn w:val="a"/>
-    <w:next w:val="a"/>
+    <w:basedOn w:val="Normal"/>
+    <w:next w:val="Normal"/>
     <w:autoRedefine/>
     <w:uiPriority w:val="39"/>
     <w:semiHidden/>
@@ -3369,10 +3369,10 @@
       <w:ind w:leftChars="600" w:left="1260"/>
     </w:pPr>
   </w:style>
-  <w:style w:type="paragraph" w:styleId="81">
+  <w:style w:type="paragraph" w:styleId="TOC8">
     <w:name w:val="toc 8"/>
-    <w:basedOn w:val="a"/>
-    <w:next w:val="a"/>
+    <w:basedOn w:val="Normal"/>
+    <w:next w:val="Normal"/>
     <w:autoRedefine/>
     <w:uiPriority w:val="39"/>
     <w:semiHidden/>
@@ -3382,10 +3382,10 @@
       <w:ind w:leftChars="700" w:left="1470"/>
     </w:pPr>
   </w:style>
-  <w:style w:type="paragraph" w:styleId="91">
+  <w:style w:type="paragraph" w:styleId="TOC9">
     <w:name w:val="toc 9"/>
-    <w:basedOn w:val="a"/>
-    <w:next w:val="a"/>
+    <w:basedOn w:val="Normal"/>
+    <w:next w:val="Normal"/>
     <w:autoRedefine/>
     <w:uiPriority w:val="39"/>
     <w:semiHidden/>
@@ -3397,7 +3397,7 @@
   </w:style>
   <w:style w:type="paragraph" w:customStyle="1" w:styleId="BodyTitle">
     <w:name w:val="BodyTitle"/>
-    <w:basedOn w:val="a"/>
+    <w:basedOn w:val="Normal"/>
     <w:qFormat/>
     <w:rsid w:val="00631C34"/>
     <w:rPr>
@@ -3409,8 +3409,11 @@
     <w:basedOn w:val="body1"/>
     <w:next w:val="body1"/>
     <w:qFormat/>
-    <w:rsid w:val="00BB0946"/>
-    <w:pPr>
+    <w:rsid w:val="0051548A"/>
+    <w:pPr>
+      <w:keepNext/>
+      <w:spacing w:before="30" w:after="20"/>
+      <w:ind w:left="405"/>
       <w:jc w:val="center"/>
     </w:pPr>
     <w:rPr>
@@ -3419,7 +3422,7 @@
   </w:style>
   <w:style w:type="character" w:customStyle="1" w:styleId="codespan">
     <w:name w:val="codespan"/>
-    <w:basedOn w:val="a0"/>
+    <w:basedOn w:val="DefaultParagraphFont"/>
     <w:uiPriority w:val="1"/>
     <w:qFormat/>
     <w:rsid w:val="00EE4B3E"/>
@@ -3440,9 +3443,9 @@
       </w:numPr>
     </w:pPr>
   </w:style>
-  <w:style w:type="character" w:styleId="af4">
+  <w:style w:type="character" w:styleId="Hyperlink">
     <w:name w:val="Hyperlink"/>
-    <w:basedOn w:val="a0"/>
+    <w:basedOn w:val="DefaultParagraphFont"/>
     <w:uiPriority w:val="99"/>
     <w:unhideWhenUsed/>
     <w:rsid w:val="00D10CF2"/>
@@ -3453,7 +3456,7 @@
   </w:style>
   <w:style w:type="paragraph" w:customStyle="1" w:styleId="numList2">
     <w:name w:val="numList2"/>
-    <w:basedOn w:val="8"/>
+    <w:basedOn w:val="Heading8"/>
     <w:qFormat/>
     <w:rsid w:val="00FD4482"/>
     <w:pPr>
@@ -3474,9 +3477,9 @@
       </w:numPr>
     </w:pPr>
   </w:style>
-  <w:style w:type="character" w:styleId="af5">
+  <w:style w:type="character" w:styleId="UnresolvedMention">
     <w:name w:val="Unresolved Mention"/>
-    <w:basedOn w:val="a0"/>
+    <w:basedOn w:val="DefaultParagraphFont"/>
     <w:uiPriority w:val="99"/>
     <w:semiHidden/>
     <w:unhideWhenUsed/>
@@ -3488,7 +3491,7 @@
   </w:style>
   <w:style w:type="paragraph" w:customStyle="1" w:styleId="wdHeading5">
     <w:name w:val="wdHeading5"/>
-    <w:basedOn w:val="a"/>
+    <w:basedOn w:val="Normal"/>
     <w:qFormat/>
     <w:rsid w:val="00384599"/>
     <w:pPr>
@@ -3500,7 +3503,7 @@
   </w:style>
   <w:style w:type="paragraph" w:customStyle="1" w:styleId="division1">
     <w:name w:val="division1"/>
-    <w:basedOn w:val="a"/>
+    <w:basedOn w:val="Normal"/>
     <w:qFormat/>
     <w:rsid w:val="00F3598A"/>
     <w:pPr>
@@ -3509,7 +3512,7 @@
   </w:style>
   <w:style w:type="paragraph" w:customStyle="1" w:styleId="date1">
     <w:name w:val="date1"/>
-    <w:basedOn w:val="a"/>
+    <w:basedOn w:val="Normal"/>
     <w:qFormat/>
     <w:rsid w:val="00F3598A"/>
     <w:pPr>
@@ -3518,16 +3521,16 @@
   </w:style>
   <w:style w:type="paragraph" w:customStyle="1" w:styleId="author1">
     <w:name w:val="author1"/>
-    <w:basedOn w:val="a"/>
+    <w:basedOn w:val="Normal"/>
     <w:qFormat/>
     <w:rsid w:val="00F3598A"/>
     <w:pPr>
       <w:jc w:val="right"/>
     </w:pPr>
   </w:style>
-  <w:style w:type="character" w:styleId="af6">
+  <w:style w:type="character" w:styleId="PlaceholderText">
     <w:name w:val="Placeholder Text"/>
-    <w:basedOn w:val="a0"/>
+    <w:basedOn w:val="DefaultParagraphFont"/>
     <w:uiPriority w:val="99"/>
     <w:semiHidden/>
     <w:rsid w:val="009E6A1D"/>
@@ -3535,10 +3538,10 @@
       <w:color w:val="808080"/>
     </w:rPr>
   </w:style>
-  <w:style w:type="paragraph" w:styleId="af7">
+  <w:style w:type="paragraph" w:styleId="TOCHeading">
     <w:name w:val="TOC Heading"/>
-    <w:basedOn w:val="1"/>
-    <w:next w:val="a"/>
+    <w:basedOn w:val="Heading1"/>
+    <w:next w:val="Normal"/>
     <w:uiPriority w:val="39"/>
     <w:unhideWhenUsed/>
     <w:qFormat/>
@@ -3566,39 +3569,72 @@
   </w:style>
   <w:style w:type="paragraph" w:customStyle="1" w:styleId="hh1">
     <w:name w:val="hh1"/>
-    <w:basedOn w:val="1"/>
+    <w:basedOn w:val="Heading1"/>
     <w:qFormat/>
     <w:rsid w:val="005169DB"/>
   </w:style>
   <w:style w:type="paragraph" w:customStyle="1" w:styleId="hh2">
     <w:name w:val="hh2"/>
-    <w:basedOn w:val="2"/>
+    <w:basedOn w:val="Heading2"/>
     <w:qFormat/>
     <w:rsid w:val="005169DB"/>
   </w:style>
   <w:style w:type="paragraph" w:customStyle="1" w:styleId="hh3">
     <w:name w:val="hh3"/>
-    <w:basedOn w:val="3"/>
+    <w:basedOn w:val="Heading3"/>
     <w:qFormat/>
     <w:rsid w:val="005169DB"/>
   </w:style>
   <w:style w:type="paragraph" w:customStyle="1" w:styleId="hh4">
     <w:name w:val="hh4"/>
-    <w:basedOn w:val="4"/>
+    <w:basedOn w:val="Heading4"/>
     <w:qFormat/>
     <w:rsid w:val="005169DB"/>
   </w:style>
   <w:style w:type="paragraph" w:customStyle="1" w:styleId="hh5">
     <w:name w:val="hh5"/>
-    <w:basedOn w:val="5"/>
+    <w:basedOn w:val="Heading5"/>
     <w:qFormat/>
     <w:rsid w:val="005169DB"/>
   </w:style>
   <w:style w:type="paragraph" w:customStyle="1" w:styleId="hh6">
     <w:name w:val="hh6"/>
-    <w:basedOn w:val="6"/>
+    <w:basedOn w:val="Heading6"/>
     <w:qFormat/>
     <w:rsid w:val="005169DB"/>
+  </w:style>
+  <w:style w:type="paragraph" w:customStyle="1" w:styleId="imageCaption">
+    <w:name w:val="imageCaption"/>
+    <w:basedOn w:val="Caption"/>
+    <w:next w:val="body1"/>
+    <w:qFormat/>
+    <w:rsid w:val="000B54C0"/>
+    <w:pPr>
+      <w:jc w:val="center"/>
+    </w:pPr>
+  </w:style>
+  <w:style w:type="paragraph" w:styleId="Caption">
+    <w:name w:val="caption"/>
+    <w:basedOn w:val="Normal"/>
+    <w:next w:val="Normal"/>
+    <w:uiPriority w:val="35"/>
+    <w:semiHidden/>
+    <w:unhideWhenUsed/>
+    <w:qFormat/>
+    <w:rsid w:val="000B54C0"/>
+    <w:rPr>
+      <w:b/>
+      <w:bCs/>
+    </w:rPr>
+  </w:style>
+  <w:style w:type="paragraph" w:customStyle="1" w:styleId="tableCaption">
+    <w:name w:val="tableCaption"/>
+    <w:basedOn w:val="imageCaption"/>
+    <w:qFormat/>
+    <w:rsid w:val="00600CDB"/>
+    <w:pPr>
+      <w:keepNext/>
+    </w:pPr>
   </w:style>
 </w:styles>
 </file>

</xml_diff>